<commit_message>
Change resume, add Smartpay and Bizneson projects to portfolio
</commit_message>
<xml_diff>
--- a/Resume_Frontend_Aleksey_Golota.docx
+++ b/Resume_Frontend_Aleksey_Golota.docx
@@ -141,14 +141,6 @@
                 <w:sz w:val="20"/>
               </w:rPr>
             </w:pPr>
-          </w:p>
-          <w:p>
-            <w:r>
-              <w:t>02.02.1980</w:t>
-            </w:r>
-            <w:r>
-              <w:t>, женат</w:t>
-            </w:r>
           </w:p>
           <w:p>
             <w:pPr>
@@ -383,7 +375,25 @@
           <w:sz w:val="20"/>
           <w:lang w:eastAsia="ru-RU"/>
         </w:rPr>
-        <w:t>Соискание должности младшего frontend-разработчика/верстальщика в IT-компании с возможностью развития профессиональных навыков</w:t>
+        <w:t xml:space="preserve">Соискание должности </w:t>
+      </w:r>
+      <w:proofErr w:type="spellStart"/>
+      <w:r>
+        <w:rPr>
+          <w:rFonts w:eastAsia="Times New Roman" w:cstheme="minorHAnsi"/>
+          <w:sz w:val="20"/>
+          <w:lang w:eastAsia="ru-RU"/>
+        </w:rPr>
+        <w:t>веб-разработчика</w:t>
+      </w:r>
+      <w:proofErr w:type="spellEnd"/>
+      <w:r>
+        <w:rPr>
+          <w:rFonts w:eastAsia="Times New Roman" w:cstheme="minorHAnsi"/>
+          <w:sz w:val="20"/>
+          <w:lang w:eastAsia="ru-RU"/>
+        </w:rPr>
+        <w:t xml:space="preserve"> в IT-компании с возможностью развития профессиональных навыков</w:t>
       </w:r>
     </w:p>
     <w:p>
@@ -439,31 +449,9 @@
                 <w:szCs w:val="25"/>
                 <w:lang w:eastAsia="ru-RU"/>
               </w:rPr>
-              <w:t>Фронтенд</w:t>
+              <w:t>Веб-разработка</w:t>
             </w:r>
             <w:proofErr w:type="spellEnd"/>
-            <w:r>
-              <w:rPr>
-                <w:rFonts w:eastAsia="Times New Roman" w:cstheme="minorHAnsi"/>
-                <w:b/>
-                <w:bCs/>
-                <w:sz w:val="24"/>
-                <w:szCs w:val="25"/>
-                <w:lang w:val="en-US" w:eastAsia="ru-RU"/>
-              </w:rPr>
-              <w:t>/</w:t>
-            </w:r>
-            <w:r>
-              <w:rPr>
-                <w:rFonts w:eastAsia="Times New Roman" w:cstheme="minorHAnsi"/>
-                <w:b/>
-                <w:bCs/>
-                <w:sz w:val="24"/>
-                <w:szCs w:val="25"/>
-                <w:lang w:eastAsia="ru-RU"/>
-              </w:rPr>
-              <w:t>Программирование</w:t>
-            </w:r>
           </w:p>
           <w:p>
             <w:pPr>
@@ -500,7 +488,7 @@
               <w:tabs>
                 <w:tab w:val="clear" w:pos="720"/>
               </w:tabs>
-              <w:spacing w:before="100" w:beforeAutospacing="1" w:after="100" w:afterAutospacing="1" w:line="216" w:lineRule="auto"/>
+              <w:spacing w:after="100" w:afterAutospacing="1" w:line="216" w:lineRule="auto"/>
               <w:ind w:left="568" w:hanging="284"/>
               <w:rPr>
                 <w:rFonts w:eastAsia="Times New Roman" w:cstheme="minorHAnsi"/>
@@ -546,29 +534,77 @@
               <w:tabs>
                 <w:tab w:val="clear" w:pos="720"/>
               </w:tabs>
-              <w:spacing w:before="100" w:beforeAutospacing="1" w:after="100" w:afterAutospacing="1" w:line="216" w:lineRule="auto"/>
+              <w:spacing w:after="100" w:afterAutospacing="1" w:line="216" w:lineRule="auto"/>
               <w:ind w:left="568" w:hanging="284"/>
               <w:rPr>
                 <w:rFonts w:eastAsia="Times New Roman" w:cstheme="minorHAnsi"/>
                 <w:sz w:val="20"/>
-                <w:lang w:eastAsia="ru-RU"/>
+                <w:lang w:val="en-US" w:eastAsia="ru-RU"/>
               </w:rPr>
             </w:pPr>
+            <w:r>
+              <w:rPr>
+                <w:rFonts w:eastAsia="Times New Roman" w:cstheme="minorHAnsi"/>
+                <w:sz w:val="20"/>
+                <w:lang w:eastAsia="ru-RU"/>
+              </w:rPr>
+              <w:t>Опыт</w:t>
+            </w:r>
+            <w:r>
+              <w:rPr>
+                <w:rFonts w:eastAsia="Times New Roman" w:cstheme="minorHAnsi"/>
+                <w:sz w:val="20"/>
+                <w:lang w:val="en-US" w:eastAsia="ru-RU"/>
+              </w:rPr>
+              <w:t xml:space="preserve"> </w:t>
+            </w:r>
+            <w:r>
+              <w:rPr>
+                <w:rFonts w:eastAsia="Times New Roman" w:cstheme="minorHAnsi"/>
+                <w:sz w:val="20"/>
+                <w:lang w:eastAsia="ru-RU"/>
+              </w:rPr>
+              <w:t>верстки</w:t>
+            </w:r>
+            <w:r>
+              <w:rPr>
+                <w:rFonts w:eastAsia="Times New Roman" w:cstheme="minorHAnsi"/>
+                <w:sz w:val="20"/>
+                <w:lang w:val="en-US" w:eastAsia="ru-RU"/>
+              </w:rPr>
+              <w:t xml:space="preserve"> </w:t>
+            </w:r>
+            <w:r>
+              <w:rPr>
+                <w:rFonts w:eastAsia="Times New Roman" w:cstheme="minorHAnsi"/>
+                <w:sz w:val="20"/>
+                <w:lang w:eastAsia="ru-RU"/>
+              </w:rPr>
+              <w:t>под</w:t>
+            </w:r>
+            <w:r>
+              <w:rPr>
+                <w:rFonts w:eastAsia="Times New Roman" w:cstheme="minorHAnsi"/>
+                <w:sz w:val="20"/>
+                <w:lang w:val="en-US" w:eastAsia="ru-RU"/>
+              </w:rPr>
+              <w:t xml:space="preserve"> </w:t>
+            </w:r>
             <w:proofErr w:type="spellStart"/>
             <w:r>
               <w:rPr>
                 <w:rFonts w:eastAsia="Times New Roman" w:cstheme="minorHAnsi"/>
                 <w:sz w:val="20"/>
-                <w:lang w:eastAsia="ru-RU"/>
-              </w:rPr>
-              <w:t>Gulp</w:t>
+                <w:lang w:val="en-US" w:eastAsia="ru-RU"/>
+              </w:rPr>
+              <w:t>Prestashop</w:t>
             </w:r>
             <w:proofErr w:type="spellEnd"/>
             <w:r>
               <w:rPr>
                 <w:rFonts w:eastAsia="Times New Roman" w:cstheme="minorHAnsi"/>
                 <w:sz w:val="20"/>
-                <w:lang w:eastAsia="ru-RU"/>
+                <w:lang w:val="en-US" w:eastAsia="ru-RU"/>
               </w:rPr>
               <w:t xml:space="preserve">, </w:t>
             </w:r>
@@ -577,9 +613,27 @@
               <w:rPr>
                 <w:rFonts w:eastAsia="Times New Roman" w:cstheme="minorHAnsi"/>
                 <w:sz w:val="20"/>
-                <w:lang w:eastAsia="ru-RU"/>
-              </w:rPr>
-              <w:t>Emmet</w:t>
+                <w:lang w:val="en-US" w:eastAsia="ru-RU"/>
+              </w:rPr>
+              <w:t>Wordpress</w:t>
+            </w:r>
+            <w:proofErr w:type="spellEnd"/>
+            <w:r>
+              <w:rPr>
+                <w:rFonts w:eastAsia="Times New Roman" w:cstheme="minorHAnsi"/>
+                <w:sz w:val="20"/>
+                <w:lang w:val="en-US" w:eastAsia="ru-RU"/>
+              </w:rPr>
+              <w:t xml:space="preserve">, </w:t>
+            </w:r>
+            <w:proofErr w:type="spellStart"/>
+            <w:r>
+              <w:rPr>
+                <w:rFonts w:eastAsia="Times New Roman" w:cstheme="minorHAnsi"/>
+                <w:sz w:val="20"/>
+                <w:lang w:val="en-US" w:eastAsia="ru-RU"/>
+              </w:rPr>
+              <w:t>Opencart</w:t>
             </w:r>
             <w:proofErr w:type="spellEnd"/>
           </w:p>
@@ -592,7 +646,7 @@
               <w:tabs>
                 <w:tab w:val="clear" w:pos="720"/>
               </w:tabs>
-              <w:spacing w:before="100" w:beforeAutospacing="1" w:after="100" w:afterAutospacing="1" w:line="216" w:lineRule="auto"/>
+              <w:spacing w:after="100" w:afterAutospacing="1" w:line="216" w:lineRule="auto"/>
               <w:ind w:left="568" w:hanging="284"/>
               <w:rPr>
                 <w:rFonts w:eastAsia="Times New Roman" w:cstheme="minorHAnsi"/>
@@ -607,7 +661,25 @@
                 <w:sz w:val="20"/>
                 <w:lang w:eastAsia="ru-RU"/>
               </w:rPr>
-              <w:t>Bootstrap</w:t>
+              <w:t>Gulp</w:t>
+            </w:r>
+            <w:proofErr w:type="spellEnd"/>
+            <w:r>
+              <w:rPr>
+                <w:rFonts w:eastAsia="Times New Roman" w:cstheme="minorHAnsi"/>
+                <w:sz w:val="20"/>
+                <w:lang w:eastAsia="ru-RU"/>
+              </w:rPr>
+              <w:t xml:space="preserve">, </w:t>
+            </w:r>
+            <w:proofErr w:type="spellStart"/>
+            <w:r>
+              <w:rPr>
+                <w:rFonts w:eastAsia="Times New Roman" w:cstheme="minorHAnsi"/>
+                <w:sz w:val="20"/>
+                <w:lang w:eastAsia="ru-RU"/>
+              </w:rPr>
+              <w:t>Emmet</w:t>
             </w:r>
             <w:proofErr w:type="spellEnd"/>
           </w:p>
@@ -620,7 +692,7 @@
               <w:tabs>
                 <w:tab w:val="clear" w:pos="720"/>
               </w:tabs>
-              <w:spacing w:before="100" w:beforeAutospacing="1" w:after="100" w:afterAutospacing="1" w:line="216" w:lineRule="auto"/>
+              <w:spacing w:after="100" w:afterAutospacing="1" w:line="216" w:lineRule="auto"/>
               <w:ind w:left="568" w:hanging="284"/>
               <w:rPr>
                 <w:rFonts w:eastAsia="Times New Roman" w:cstheme="minorHAnsi"/>
@@ -628,14 +700,6 @@
                 <w:lang w:eastAsia="ru-RU"/>
               </w:rPr>
             </w:pPr>
-            <w:r>
-              <w:rPr>
-                <w:rFonts w:eastAsia="Times New Roman" w:cstheme="minorHAnsi"/>
-                <w:sz w:val="20"/>
-                <w:lang w:eastAsia="ru-RU"/>
-              </w:rPr>
-              <w:t xml:space="preserve">Опыт верстки под </w:t>
-            </w:r>
             <w:proofErr w:type="spellStart"/>
             <w:r>
               <w:rPr>
@@ -643,7 +707,7 @@
                 <w:sz w:val="20"/>
                 <w:lang w:eastAsia="ru-RU"/>
               </w:rPr>
-              <w:t>Prestashop</w:t>
+              <w:t>Bootstrap</w:t>
             </w:r>
             <w:proofErr w:type="spellEnd"/>
           </w:p>
@@ -656,7 +720,7 @@
               <w:tabs>
                 <w:tab w:val="clear" w:pos="720"/>
               </w:tabs>
-              <w:spacing w:before="100" w:beforeAutospacing="1" w:after="100" w:afterAutospacing="1" w:line="216" w:lineRule="auto"/>
+              <w:spacing w:after="100" w:afterAutospacing="1" w:line="216" w:lineRule="auto"/>
               <w:ind w:left="568" w:hanging="284"/>
               <w:rPr>
                 <w:rFonts w:eastAsia="Times New Roman" w:cstheme="minorHAnsi"/>
@@ -682,7 +746,7 @@
               <w:tabs>
                 <w:tab w:val="clear" w:pos="720"/>
               </w:tabs>
-              <w:spacing w:before="100" w:beforeAutospacing="1" w:after="100" w:afterAutospacing="1" w:line="216" w:lineRule="auto"/>
+              <w:spacing w:after="100" w:afterAutospacing="1" w:line="216" w:lineRule="auto"/>
               <w:ind w:left="568" w:hanging="284"/>
               <w:rPr>
                 <w:rFonts w:eastAsia="Times New Roman" w:cstheme="minorHAnsi"/>
@@ -736,7 +800,7 @@
               <w:tabs>
                 <w:tab w:val="clear" w:pos="720"/>
               </w:tabs>
-              <w:spacing w:before="100" w:beforeAutospacing="1" w:after="100" w:afterAutospacing="1" w:line="216" w:lineRule="auto"/>
+              <w:spacing w:after="100" w:afterAutospacing="1" w:line="216" w:lineRule="auto"/>
               <w:ind w:left="568" w:hanging="284"/>
               <w:rPr>
                 <w:rFonts w:eastAsia="Times New Roman" w:cstheme="minorHAnsi"/>
@@ -750,7 +814,7 @@
                 <w:sz w:val="20"/>
                 <w:lang w:eastAsia="ru-RU"/>
               </w:rPr>
-              <w:t xml:space="preserve">Работа с </w:t>
+              <w:t xml:space="preserve">PHP на уровне понимания кода CMS и внесения правок, XDEBUG, </w:t>
             </w:r>
             <w:proofErr w:type="spellStart"/>
             <w:r>
@@ -759,25 +823,7 @@
                 <w:sz w:val="20"/>
                 <w:lang w:eastAsia="ru-RU"/>
               </w:rPr>
-              <w:t>GitHub</w:t>
-            </w:r>
-            <w:proofErr w:type="spellEnd"/>
-            <w:r>
-              <w:rPr>
-                <w:rFonts w:eastAsia="Times New Roman" w:cstheme="minorHAnsi"/>
-                <w:sz w:val="20"/>
-                <w:lang w:eastAsia="ru-RU"/>
-              </w:rPr>
-              <w:t xml:space="preserve"> и </w:t>
-            </w:r>
-            <w:proofErr w:type="spellStart"/>
-            <w:r>
-              <w:rPr>
-                <w:rFonts w:eastAsia="Times New Roman" w:cstheme="minorHAnsi"/>
-                <w:sz w:val="20"/>
-                <w:lang w:eastAsia="ru-RU"/>
-              </w:rPr>
-              <w:t>Bitbucket</w:t>
+              <w:t>PHPStorm</w:t>
             </w:r>
             <w:proofErr w:type="spellEnd"/>
           </w:p>
@@ -790,7 +836,51 @@
               <w:tabs>
                 <w:tab w:val="clear" w:pos="720"/>
               </w:tabs>
-              <w:spacing w:before="100" w:beforeAutospacing="1" w:after="100" w:afterAutospacing="1" w:line="216" w:lineRule="auto"/>
+              <w:spacing w:after="100" w:afterAutospacing="1" w:line="216" w:lineRule="auto"/>
+              <w:ind w:left="568" w:hanging="284"/>
+              <w:rPr>
+                <w:rFonts w:eastAsia="Times New Roman" w:cstheme="minorHAnsi"/>
+                <w:sz w:val="20"/>
+                <w:lang w:eastAsia="ru-RU"/>
+              </w:rPr>
+            </w:pPr>
+            <w:r>
+              <w:rPr>
+                <w:rFonts w:eastAsia="Times New Roman" w:cstheme="minorHAnsi"/>
+                <w:sz w:val="20"/>
+                <w:lang w:eastAsia="ru-RU"/>
+              </w:rPr>
+              <w:t xml:space="preserve">Работа с системами контроля версий </w:t>
+            </w:r>
+            <w:proofErr w:type="spellStart"/>
+            <w:r>
+              <w:rPr>
+                <w:rFonts w:eastAsia="Times New Roman" w:cstheme="minorHAnsi"/>
+                <w:sz w:val="20"/>
+                <w:lang w:eastAsia="ru-RU"/>
+              </w:rPr>
+              <w:t>Git</w:t>
+            </w:r>
+            <w:proofErr w:type="spellEnd"/>
+            <w:r>
+              <w:rPr>
+                <w:rFonts w:eastAsia="Times New Roman" w:cstheme="minorHAnsi"/>
+                <w:sz w:val="20"/>
+                <w:lang w:eastAsia="ru-RU"/>
+              </w:rPr>
+              <w:t xml:space="preserve"> и SVN</w:t>
+            </w:r>
+          </w:p>
+          <w:p>
+            <w:pPr>
+              <w:numPr>
+                <w:ilvl w:val="0"/>
+                <w:numId w:val="2"/>
+              </w:numPr>
+              <w:tabs>
+                <w:tab w:val="clear" w:pos="720"/>
+              </w:tabs>
+              <w:spacing w:after="100" w:afterAutospacing="1" w:line="216" w:lineRule="auto"/>
               <w:ind w:left="568" w:hanging="284"/>
               <w:rPr>
                 <w:rFonts w:eastAsia="Times New Roman" w:cstheme="minorHAnsi"/>
@@ -844,7 +934,7 @@
               <w:tabs>
                 <w:tab w:val="clear" w:pos="720"/>
               </w:tabs>
-              <w:spacing w:before="100" w:beforeAutospacing="1" w:after="100" w:afterAutospacing="1" w:line="216" w:lineRule="auto"/>
+              <w:spacing w:after="100" w:afterAutospacing="1" w:line="216" w:lineRule="auto"/>
               <w:ind w:left="568" w:hanging="284"/>
               <w:rPr>
                 <w:rFonts w:eastAsia="Times New Roman" w:cstheme="minorHAnsi"/>
@@ -888,7 +978,7 @@
               <w:tabs>
                 <w:tab w:val="clear" w:pos="720"/>
               </w:tabs>
-              <w:spacing w:before="100" w:beforeAutospacing="1" w:after="100" w:afterAutospacing="1" w:line="216" w:lineRule="auto"/>
+              <w:spacing w:after="100" w:afterAutospacing="1" w:line="216" w:lineRule="auto"/>
               <w:ind w:left="568" w:hanging="284"/>
               <w:rPr>
                 <w:rFonts w:eastAsia="Times New Roman" w:cstheme="minorHAnsi"/>
@@ -942,61 +1032,7 @@
               <w:tabs>
                 <w:tab w:val="clear" w:pos="720"/>
               </w:tabs>
-              <w:spacing w:before="100" w:beforeAutospacing="1" w:after="100" w:afterAutospacing="1" w:line="216" w:lineRule="auto"/>
-              <w:ind w:left="568" w:hanging="284"/>
-              <w:rPr>
-                <w:rFonts w:eastAsia="Times New Roman" w:cstheme="minorHAnsi"/>
-                <w:sz w:val="20"/>
-                <w:lang w:eastAsia="ru-RU"/>
-              </w:rPr>
-            </w:pPr>
-            <w:proofErr w:type="spellStart"/>
-            <w:r>
-              <w:rPr>
-                <w:rFonts w:eastAsia="Times New Roman" w:cstheme="minorHAnsi"/>
-                <w:sz w:val="20"/>
-                <w:lang w:eastAsia="ru-RU"/>
-              </w:rPr>
-              <w:t>Валидная</w:t>
-            </w:r>
-            <w:proofErr w:type="spellEnd"/>
-            <w:r>
-              <w:rPr>
-                <w:rFonts w:eastAsia="Times New Roman" w:cstheme="minorHAnsi"/>
-                <w:sz w:val="20"/>
-                <w:lang w:eastAsia="ru-RU"/>
-              </w:rPr>
-              <w:t xml:space="preserve">, </w:t>
-            </w:r>
-            <w:proofErr w:type="spellStart"/>
-            <w:r>
-              <w:rPr>
-                <w:rFonts w:eastAsia="Times New Roman" w:cstheme="minorHAnsi"/>
-                <w:sz w:val="20"/>
-                <w:lang w:eastAsia="ru-RU"/>
-              </w:rPr>
-              <w:t>кроссбраузерная</w:t>
-            </w:r>
-            <w:proofErr w:type="spellEnd"/>
-            <w:r>
-              <w:rPr>
-                <w:rFonts w:eastAsia="Times New Roman" w:cstheme="minorHAnsi"/>
-                <w:sz w:val="20"/>
-                <w:lang w:eastAsia="ru-RU"/>
-              </w:rPr>
-              <w:t xml:space="preserve"> верстка</w:t>
-            </w:r>
-          </w:p>
-          <w:p>
-            <w:pPr>
-              <w:numPr>
-                <w:ilvl w:val="0"/>
-                <w:numId w:val="2"/>
-              </w:numPr>
-              <w:tabs>
-                <w:tab w:val="clear" w:pos="720"/>
-              </w:tabs>
-              <w:spacing w:before="100" w:beforeAutospacing="1" w:after="100" w:afterAutospacing="1" w:line="216" w:lineRule="auto"/>
+              <w:spacing w:after="100" w:afterAutospacing="1" w:line="216" w:lineRule="auto"/>
               <w:ind w:left="568" w:hanging="284"/>
               <w:rPr>
                 <w:rFonts w:eastAsia="Times New Roman" w:cstheme="minorHAnsi"/>
@@ -1007,14 +1043,6 @@
                 <w:lang w:val="uk-UA" w:eastAsia="ru-RU"/>
               </w:rPr>
             </w:pPr>
-            <w:r>
-              <w:rPr>
-                <w:rFonts w:eastAsia="Times New Roman" w:cstheme="minorHAnsi"/>
-                <w:sz w:val="20"/>
-                <w:lang w:eastAsia="ru-RU"/>
-              </w:rPr>
-              <w:t xml:space="preserve">Стараюсь придерживаться </w:t>
-            </w:r>
             <w:proofErr w:type="spellStart"/>
             <w:r>
               <w:rPr>
@@ -1022,7 +1050,7 @@
                 <w:sz w:val="20"/>
                 <w:lang w:eastAsia="ru-RU"/>
               </w:rPr>
-              <w:t>Pixel</w:t>
+              <w:t>Валидная</w:t>
             </w:r>
             <w:proofErr w:type="spellEnd"/>
             <w:r>
@@ -1031,7 +1059,7 @@
                 <w:sz w:val="20"/>
                 <w:lang w:eastAsia="ru-RU"/>
               </w:rPr>
-              <w:t xml:space="preserve"> </w:t>
+              <w:t xml:space="preserve">, </w:t>
             </w:r>
             <w:proofErr w:type="spellStart"/>
             <w:r>
@@ -1040,9 +1068,17 @@
                 <w:sz w:val="20"/>
                 <w:lang w:eastAsia="ru-RU"/>
               </w:rPr>
-              <w:t>Perfect</w:t>
+              <w:t>кроссбраузерная</w:t>
             </w:r>
             <w:proofErr w:type="spellEnd"/>
+            <w:r>
+              <w:rPr>
+                <w:rFonts w:eastAsia="Times New Roman" w:cstheme="minorHAnsi"/>
+                <w:sz w:val="20"/>
+                <w:lang w:eastAsia="ru-RU"/>
+              </w:rPr>
+              <w:t xml:space="preserve"> верстка</w:t>
+            </w:r>
           </w:p>
         </w:tc>
         <w:tc>
@@ -1088,7 +1124,7 @@
               <w:rPr>
                 <w:rFonts w:eastAsia="Times New Roman" w:cstheme="minorHAnsi"/>
                 <w:sz w:val="20"/>
-                <w:lang w:val="en-US" w:eastAsia="ru-RU"/>
+                <w:lang w:eastAsia="ru-RU"/>
               </w:rPr>
             </w:pPr>
             <w:r>
@@ -1097,49 +1133,25 @@
                 <w:sz w:val="20"/>
                 <w:lang w:eastAsia="ru-RU"/>
               </w:rPr>
-              <w:t>Графические</w:t>
-            </w:r>
-            <w:r>
-              <w:rPr>
-                <w:rFonts w:eastAsia="Times New Roman" w:cstheme="minorHAnsi"/>
-                <w:sz w:val="20"/>
-                <w:lang w:val="en-US" w:eastAsia="ru-RU"/>
-              </w:rPr>
-              <w:t xml:space="preserve"> </w:t>
-            </w:r>
-            <w:r>
-              <w:rPr>
-                <w:rFonts w:eastAsia="Times New Roman" w:cstheme="minorHAnsi"/>
-                <w:sz w:val="20"/>
-                <w:lang w:eastAsia="ru-RU"/>
-              </w:rPr>
-              <w:t>пакеты</w:t>
-            </w:r>
-            <w:r>
-              <w:rPr>
-                <w:rFonts w:eastAsia="Times New Roman" w:cstheme="minorHAnsi"/>
-                <w:sz w:val="20"/>
-                <w:lang w:val="en-US" w:eastAsia="ru-RU"/>
-              </w:rPr>
-              <w:t xml:space="preserve">: Adobe Photoshop, Adobe Illustrator, </w:t>
+              <w:t xml:space="preserve">Английский на уровне чтения </w:t>
             </w:r>
             <w:proofErr w:type="spellStart"/>
             <w:r>
               <w:rPr>
                 <w:rFonts w:eastAsia="Times New Roman" w:cstheme="minorHAnsi"/>
                 <w:sz w:val="20"/>
-                <w:lang w:val="en-US" w:eastAsia="ru-RU"/>
-              </w:rPr>
-              <w:t>Inkscape</w:t>
+                <w:lang w:eastAsia="ru-RU"/>
+              </w:rPr>
+              <w:t>профлитературы</w:t>
             </w:r>
             <w:proofErr w:type="spellEnd"/>
             <w:r>
               <w:rPr>
                 <w:rFonts w:eastAsia="Times New Roman" w:cstheme="minorHAnsi"/>
                 <w:sz w:val="20"/>
-                <w:lang w:val="en-US" w:eastAsia="ru-RU"/>
-              </w:rPr>
-              <w:t>…</w:t>
+                <w:lang w:eastAsia="ru-RU"/>
+              </w:rPr>
+              <w:t xml:space="preserve"> и документации</w:t>
             </w:r>
           </w:p>
           <w:p>
@@ -1152,7 +1164,7 @@
                 <w:tab w:val="clear" w:pos="720"/>
                 <w:tab w:val="num" w:pos="567"/>
               </w:tabs>
-              <w:spacing w:before="100" w:beforeAutospacing="1" w:after="100" w:afterAutospacing="1" w:line="216" w:lineRule="auto"/>
+              <w:spacing w:after="100" w:afterAutospacing="1" w:line="216" w:lineRule="auto"/>
               <w:ind w:left="568" w:hanging="284"/>
               <w:rPr>
                 <w:rFonts w:eastAsia="Times New Roman" w:cstheme="minorHAnsi"/>
@@ -1166,7 +1178,7 @@
                 <w:sz w:val="20"/>
                 <w:lang w:eastAsia="ru-RU"/>
               </w:rPr>
-              <w:t xml:space="preserve">Программы макетирования: </w:t>
+              <w:t xml:space="preserve">Графические пакеты и программы макетирования: </w:t>
             </w:r>
             <w:proofErr w:type="spellStart"/>
             <w:r>
@@ -1193,6 +1205,78 @@
                 <w:sz w:val="20"/>
                 <w:lang w:eastAsia="ru-RU"/>
               </w:rPr>
+              <w:t>Photoshop</w:t>
+            </w:r>
+            <w:proofErr w:type="spellEnd"/>
+            <w:r>
+              <w:rPr>
+                <w:rFonts w:eastAsia="Times New Roman" w:cstheme="minorHAnsi"/>
+                <w:sz w:val="20"/>
+                <w:lang w:eastAsia="ru-RU"/>
+              </w:rPr>
+              <w:t xml:space="preserve">, </w:t>
+            </w:r>
+            <w:proofErr w:type="spellStart"/>
+            <w:r>
+              <w:rPr>
+                <w:rFonts w:eastAsia="Times New Roman" w:cstheme="minorHAnsi"/>
+                <w:sz w:val="20"/>
+                <w:lang w:eastAsia="ru-RU"/>
+              </w:rPr>
+              <w:t>Adobe</w:t>
+            </w:r>
+            <w:proofErr w:type="spellEnd"/>
+            <w:r>
+              <w:rPr>
+                <w:rFonts w:eastAsia="Times New Roman" w:cstheme="minorHAnsi"/>
+                <w:sz w:val="20"/>
+                <w:lang w:eastAsia="ru-RU"/>
+              </w:rPr>
+              <w:t xml:space="preserve"> </w:t>
+            </w:r>
+            <w:proofErr w:type="spellStart"/>
+            <w:r>
+              <w:rPr>
+                <w:rFonts w:eastAsia="Times New Roman" w:cstheme="minorHAnsi"/>
+                <w:sz w:val="20"/>
+                <w:lang w:eastAsia="ru-RU"/>
+              </w:rPr>
+              <w:t>Illustrator</w:t>
+            </w:r>
+            <w:proofErr w:type="spellEnd"/>
+            <w:r>
+              <w:rPr>
+                <w:rFonts w:eastAsia="Times New Roman" w:cstheme="minorHAnsi"/>
+                <w:sz w:val="20"/>
+                <w:lang w:eastAsia="ru-RU"/>
+              </w:rPr>
+              <w:t xml:space="preserve">, </w:t>
+            </w:r>
+            <w:proofErr w:type="spellStart"/>
+            <w:r>
+              <w:rPr>
+                <w:rFonts w:eastAsia="Times New Roman" w:cstheme="minorHAnsi"/>
+                <w:sz w:val="20"/>
+                <w:lang w:eastAsia="ru-RU"/>
+              </w:rPr>
+              <w:t>Adobe</w:t>
+            </w:r>
+            <w:proofErr w:type="spellEnd"/>
+            <w:r>
+              <w:rPr>
+                <w:rFonts w:eastAsia="Times New Roman" w:cstheme="minorHAnsi"/>
+                <w:sz w:val="20"/>
+                <w:lang w:eastAsia="ru-RU"/>
+              </w:rPr>
+              <w:t xml:space="preserve"> </w:t>
+            </w:r>
+            <w:proofErr w:type="spellStart"/>
+            <w:r>
+              <w:rPr>
+                <w:rFonts w:eastAsia="Times New Roman" w:cstheme="minorHAnsi"/>
+                <w:sz w:val="20"/>
+                <w:lang w:eastAsia="ru-RU"/>
+              </w:rPr>
               <w:t>Indesign</w:t>
             </w:r>
             <w:proofErr w:type="spellEnd"/>
@@ -1211,7 +1295,7 @@
                 <w:sz w:val="20"/>
                 <w:lang w:eastAsia="ru-RU"/>
               </w:rPr>
-              <w:t>QuarkXPress</w:t>
+              <w:t>Inkscape</w:t>
             </w:r>
             <w:proofErr w:type="spellEnd"/>
           </w:p>
@@ -1225,7 +1309,7 @@
                 <w:tab w:val="clear" w:pos="720"/>
                 <w:tab w:val="num" w:pos="567"/>
               </w:tabs>
-              <w:spacing w:before="100" w:beforeAutospacing="1" w:after="100" w:afterAutospacing="1" w:line="216" w:lineRule="auto"/>
+              <w:spacing w:after="100" w:afterAutospacing="1" w:line="216" w:lineRule="auto"/>
               <w:ind w:left="568" w:hanging="284"/>
               <w:rPr>
                 <w:rFonts w:eastAsia="Times New Roman" w:cstheme="minorHAnsi"/>
@@ -1239,25 +1323,7 @@
                 <w:sz w:val="20"/>
                 <w:lang w:eastAsia="ru-RU"/>
               </w:rPr>
-              <w:t xml:space="preserve">Дизайн и полиграфическая верстка: разработка </w:t>
-            </w:r>
-            <w:proofErr w:type="spellStart"/>
-            <w:r>
-              <w:rPr>
-                <w:rFonts w:eastAsia="Times New Roman" w:cstheme="minorHAnsi"/>
-                <w:sz w:val="20"/>
-                <w:lang w:eastAsia="ru-RU"/>
-              </w:rPr>
-              <w:t>иоформление</w:t>
-            </w:r>
-            <w:proofErr w:type="spellEnd"/>
-            <w:r>
-              <w:rPr>
-                <w:rFonts w:eastAsia="Times New Roman" w:cstheme="minorHAnsi"/>
-                <w:sz w:val="20"/>
-                <w:lang w:eastAsia="ru-RU"/>
-              </w:rPr>
-              <w:t xml:space="preserve"> макетов обложек, книг, журналов, листовок и т.д.</w:t>
+              <w:t>Обработка и ретушь фото</w:t>
             </w:r>
           </w:p>
           <w:p>
@@ -1270,7 +1336,7 @@
                 <w:tab w:val="clear" w:pos="720"/>
                 <w:tab w:val="num" w:pos="567"/>
               </w:tabs>
-              <w:spacing w:before="100" w:beforeAutospacing="1" w:after="100" w:afterAutospacing="1" w:line="216" w:lineRule="auto"/>
+              <w:spacing w:after="100" w:afterAutospacing="1" w:line="216" w:lineRule="auto"/>
               <w:ind w:left="568" w:hanging="284"/>
               <w:rPr>
                 <w:rFonts w:eastAsia="Times New Roman" w:cstheme="minorHAnsi"/>
@@ -1284,61 +1350,7 @@
                 <w:sz w:val="20"/>
                 <w:lang w:eastAsia="ru-RU"/>
               </w:rPr>
-              <w:t>Обработка и ретушь фото</w:t>
-            </w:r>
-          </w:p>
-          <w:p>
-            <w:pPr>
-              <w:numPr>
-                <w:ilvl w:val="0"/>
-                <w:numId w:val="3"/>
-              </w:numPr>
-              <w:tabs>
-                <w:tab w:val="clear" w:pos="720"/>
-                <w:tab w:val="num" w:pos="567"/>
-              </w:tabs>
-              <w:spacing w:before="100" w:beforeAutospacing="1" w:after="100" w:afterAutospacing="1" w:line="216" w:lineRule="auto"/>
-              <w:ind w:left="568" w:hanging="284"/>
-              <w:rPr>
-                <w:rFonts w:eastAsia="Times New Roman" w:cstheme="minorHAnsi"/>
-                <w:sz w:val="20"/>
-                <w:lang w:eastAsia="ru-RU"/>
-              </w:rPr>
-            </w:pPr>
-            <w:r>
-              <w:rPr>
-                <w:rFonts w:eastAsia="Times New Roman" w:cstheme="minorHAnsi"/>
-                <w:sz w:val="20"/>
-                <w:lang w:eastAsia="ru-RU"/>
-              </w:rPr>
-              <w:t>Глубокие знания допечатной подготовки</w:t>
-            </w:r>
-          </w:p>
-          <w:p>
-            <w:pPr>
-              <w:numPr>
-                <w:ilvl w:val="0"/>
-                <w:numId w:val="3"/>
-              </w:numPr>
-              <w:tabs>
-                <w:tab w:val="clear" w:pos="720"/>
-                <w:tab w:val="num" w:pos="567"/>
-              </w:tabs>
-              <w:spacing w:before="100" w:beforeAutospacing="1" w:after="100" w:afterAutospacing="1" w:line="216" w:lineRule="auto"/>
-              <w:ind w:left="568" w:hanging="284"/>
-              <w:rPr>
-                <w:rFonts w:eastAsia="Times New Roman" w:cstheme="minorHAnsi"/>
-                <w:sz w:val="20"/>
-                <w:lang w:eastAsia="ru-RU"/>
-              </w:rPr>
-            </w:pPr>
-            <w:r>
-              <w:rPr>
-                <w:rFonts w:eastAsia="Times New Roman" w:cstheme="minorHAnsi"/>
-                <w:sz w:val="20"/>
-                <w:lang w:eastAsia="ru-RU"/>
-              </w:rPr>
-              <w:t xml:space="preserve">ОС семейства </w:t>
+              <w:t xml:space="preserve">Базовые знания </w:t>
             </w:r>
             <w:proofErr w:type="spellStart"/>
             <w:r>
@@ -1347,7 +1359,7 @@
                 <w:sz w:val="20"/>
                 <w:lang w:eastAsia="ru-RU"/>
               </w:rPr>
-              <w:t>Windows</w:t>
+              <w:t>Linux</w:t>
             </w:r>
             <w:proofErr w:type="spellEnd"/>
           </w:p>
@@ -1361,81 +1373,7 @@
                 <w:tab w:val="clear" w:pos="720"/>
                 <w:tab w:val="num" w:pos="567"/>
               </w:tabs>
-              <w:spacing w:before="100" w:beforeAutospacing="1" w:after="100" w:afterAutospacing="1" w:line="216" w:lineRule="auto"/>
-              <w:ind w:left="568" w:hanging="284"/>
-              <w:rPr>
-                <w:rFonts w:eastAsia="Times New Roman" w:cstheme="minorHAnsi"/>
-                <w:sz w:val="20"/>
-                <w:lang w:eastAsia="ru-RU"/>
-              </w:rPr>
-            </w:pPr>
-            <w:r>
-              <w:rPr>
-                <w:rFonts w:eastAsia="Times New Roman" w:cstheme="minorHAnsi"/>
-                <w:sz w:val="20"/>
-                <w:lang w:eastAsia="ru-RU"/>
-              </w:rPr>
-              <w:t xml:space="preserve">Базовые знания </w:t>
-            </w:r>
-            <w:proofErr w:type="spellStart"/>
-            <w:r>
-              <w:rPr>
-                <w:rFonts w:eastAsia="Times New Roman" w:cstheme="minorHAnsi"/>
-                <w:sz w:val="20"/>
-                <w:lang w:eastAsia="ru-RU"/>
-              </w:rPr>
-              <w:t>Linux</w:t>
-            </w:r>
-            <w:proofErr w:type="spellEnd"/>
-          </w:p>
-          <w:p>
-            <w:pPr>
-              <w:numPr>
-                <w:ilvl w:val="0"/>
-                <w:numId w:val="3"/>
-              </w:numPr>
-              <w:tabs>
-                <w:tab w:val="clear" w:pos="720"/>
-                <w:tab w:val="num" w:pos="567"/>
-              </w:tabs>
-              <w:spacing w:before="100" w:beforeAutospacing="1" w:after="100" w:afterAutospacing="1" w:line="216" w:lineRule="auto"/>
-              <w:ind w:left="568" w:hanging="284"/>
-              <w:rPr>
-                <w:rFonts w:eastAsia="Times New Roman" w:cstheme="minorHAnsi"/>
-                <w:sz w:val="20"/>
-                <w:lang w:eastAsia="ru-RU"/>
-              </w:rPr>
-            </w:pPr>
-            <w:r>
-              <w:rPr>
-                <w:rFonts w:eastAsia="Times New Roman" w:cstheme="minorHAnsi"/>
-                <w:sz w:val="20"/>
-                <w:lang w:eastAsia="ru-RU"/>
-              </w:rPr>
-              <w:t xml:space="preserve">Базовое знание </w:t>
-            </w:r>
-            <w:proofErr w:type="spellStart"/>
-            <w:r>
-              <w:rPr>
-                <w:rFonts w:eastAsia="Times New Roman" w:cstheme="minorHAnsi"/>
-                <w:sz w:val="20"/>
-                <w:lang w:eastAsia="ru-RU"/>
-              </w:rPr>
-              <w:t>Python</w:t>
-            </w:r>
-            <w:proofErr w:type="spellEnd"/>
-          </w:p>
-          <w:p>
-            <w:pPr>
-              <w:numPr>
-                <w:ilvl w:val="0"/>
-                <w:numId w:val="3"/>
-              </w:numPr>
-              <w:tabs>
-                <w:tab w:val="clear" w:pos="720"/>
-                <w:tab w:val="num" w:pos="567"/>
-              </w:tabs>
-              <w:spacing w:before="100" w:beforeAutospacing="1" w:after="100" w:afterAutospacing="1" w:line="216" w:lineRule="auto"/>
+              <w:spacing w:after="100" w:afterAutospacing="1" w:line="216" w:lineRule="auto"/>
               <w:ind w:left="568" w:hanging="284"/>
               <w:rPr>
                 <w:rFonts w:eastAsia="Times New Roman" w:cstheme="minorHAnsi"/>
@@ -1452,7 +1390,7 @@
                 <w:sz w:val="20"/>
                 <w:lang w:eastAsia="ru-RU"/>
               </w:rPr>
-              <w:t xml:space="preserve">Английский на уровне чтения </w:t>
+              <w:t xml:space="preserve">Базовое знание </w:t>
             </w:r>
             <w:proofErr w:type="spellStart"/>
             <w:r>
@@ -1461,17 +1399,9 @@
                 <w:sz w:val="20"/>
                 <w:lang w:eastAsia="ru-RU"/>
               </w:rPr>
-              <w:t>профлитературы</w:t>
+              <w:t>Python</w:t>
             </w:r>
             <w:proofErr w:type="spellEnd"/>
-            <w:r>
-              <w:rPr>
-                <w:rFonts w:eastAsia="Times New Roman" w:cstheme="minorHAnsi"/>
-                <w:sz w:val="20"/>
-                <w:lang w:eastAsia="ru-RU"/>
-              </w:rPr>
-              <w:t xml:space="preserve"> и документации</w:t>
-            </w:r>
           </w:p>
         </w:tc>
       </w:tr>
@@ -1517,14 +1447,6 @@
         </w:rPr>
         <w:t> </w:t>
       </w:r>
-      <w:r>
-        <w:rPr>
-          <w:rFonts w:eastAsia="Times New Roman" w:cstheme="minorHAnsi"/>
-          <w:sz w:val="20"/>
-          <w:lang w:eastAsia="ru-RU"/>
-        </w:rPr>
-        <w:t>(1997-2002)</w:t>
-      </w:r>
     </w:p>
     <w:p>
       <w:pPr>
@@ -1606,15 +1528,7 @@
           <w:sz w:val="20"/>
           <w:lang w:val="en-US" w:eastAsia="ru-RU"/>
         </w:rPr>
-        <w:t>W3Cx: HTML5.1x HTML5 Part 1: HTML5 Coding Essentials and Best Practices (</w:t>
-      </w:r>
-      <w:r>
-        <w:rPr>
-          <w:rFonts w:eastAsia="Times New Roman" w:cstheme="minorHAnsi"/>
-          <w:sz w:val="20"/>
-          <w:lang w:eastAsia="ru-RU"/>
-        </w:rPr>
-        <w:t>в</w:t>
+        <w:t>W3Cx: HTML5.1x HTML5 Part 1: HTML5 Coding</w:t>
       </w:r>
       <w:r>
         <w:rPr>
@@ -1622,23 +1536,7 @@
           <w:sz w:val="20"/>
           <w:lang w:val="en-US" w:eastAsia="ru-RU"/>
         </w:rPr>
-        <w:t xml:space="preserve"> </w:t>
-      </w:r>
-      <w:r>
-        <w:rPr>
-          <w:rFonts w:eastAsia="Times New Roman" w:cstheme="minorHAnsi"/>
-          <w:sz w:val="20"/>
-          <w:lang w:eastAsia="ru-RU"/>
-        </w:rPr>
-        <w:t>процессе</w:t>
-      </w:r>
-      <w:r>
-        <w:rPr>
-          <w:rFonts w:eastAsia="Times New Roman" w:cstheme="minorHAnsi"/>
-          <w:sz w:val="20"/>
-          <w:lang w:val="en-US" w:eastAsia="ru-RU"/>
-        </w:rPr>
-        <w:t>)</w:t>
+        <w:t xml:space="preserve"> Essentials and Best Practices</w:t>
       </w:r>
     </w:p>
     <w:p>
@@ -1948,7 +1846,7 @@
         <w:rPr>
           <w:rFonts w:eastAsia="Times New Roman" w:cstheme="minorHAnsi"/>
           <w:sz w:val="20"/>
-          <w:lang w:val="en-US" w:eastAsia="ru-RU"/>
+          <w:lang w:eastAsia="ru-RU"/>
         </w:rPr>
       </w:pPr>
       <w:proofErr w:type="gramStart"/>
@@ -2038,6 +1936,71 @@
     </w:p>
     <w:p>
       <w:pPr>
+        <w:spacing w:after="0" w:line="240" w:lineRule="auto"/>
+        <w:outlineLvl w:val="5"/>
+        <w:rPr>
+          <w:rFonts w:eastAsia="Times New Roman" w:cstheme="minorHAnsi"/>
+          <w:sz w:val="20"/>
+          <w:lang w:eastAsia="ru-RU"/>
+        </w:rPr>
+      </w:pPr>
+      <w:proofErr w:type="spellStart"/>
+      <w:r>
+        <w:rPr>
+          <w:rFonts w:eastAsia="Times New Roman" w:cstheme="minorHAnsi"/>
+          <w:sz w:val="20"/>
+          <w:lang w:eastAsia="ru-RU"/>
+        </w:rPr>
+        <w:t>IT-school</w:t>
+      </w:r>
+      <w:proofErr w:type="spellEnd"/>
+      <w:r>
+        <w:rPr>
+          <w:rFonts w:eastAsia="Times New Roman" w:cstheme="minorHAnsi"/>
+          <w:sz w:val="20"/>
+          <w:lang w:eastAsia="ru-RU"/>
+        </w:rPr>
+        <w:t xml:space="preserve"> </w:t>
+      </w:r>
+      <w:proofErr w:type="spellStart"/>
+      <w:r>
+        <w:rPr>
+          <w:rFonts w:eastAsia="Times New Roman" w:cstheme="minorHAnsi"/>
+          <w:sz w:val="20"/>
+          <w:lang w:eastAsia="ru-RU"/>
+        </w:rPr>
+        <w:t>S-label</w:t>
+      </w:r>
+      <w:proofErr w:type="spellEnd"/>
+      <w:r>
+        <w:rPr>
+          <w:rFonts w:eastAsia="Times New Roman" w:cstheme="minorHAnsi"/>
+          <w:sz w:val="20"/>
+          <w:lang w:eastAsia="ru-RU"/>
+        </w:rPr>
+        <w:t>. Курс "PHP/</w:t>
+      </w:r>
+      <w:proofErr w:type="spellStart"/>
+      <w:r>
+        <w:rPr>
+          <w:rFonts w:eastAsia="Times New Roman" w:cstheme="minorHAnsi"/>
+          <w:sz w:val="20"/>
+          <w:lang w:eastAsia="ru-RU"/>
+        </w:rPr>
+        <w:t>MySQL</w:t>
+      </w:r>
+      <w:proofErr w:type="spellEnd"/>
+      <w:r>
+        <w:rPr>
+          <w:rFonts w:eastAsia="Times New Roman" w:cstheme="minorHAnsi"/>
+          <w:sz w:val="20"/>
+          <w:lang w:eastAsia="ru-RU"/>
+        </w:rPr>
+        <w:t>/AJAX" (апрель 2016 - настоящее время)</w:t>
+      </w:r>
+    </w:p>
+    <w:p>
+      <w:pPr>
         <w:pStyle w:val="a8"/>
         <w:spacing w:before="240"/>
       </w:pPr>
@@ -2122,494 +2085,6 @@
         </w:rPr>
         <w:t xml:space="preserve">Верстка макетов с нуля. Корректировка верстки существующих сайтов. </w:t>
       </w:r>
-    </w:p>
-    <w:p>
-      <w:pPr>
-        <w:spacing w:after="0" w:line="240" w:lineRule="auto"/>
-        <w:outlineLvl w:val="3"/>
-        <w:rPr>
-          <w:rFonts w:eastAsia="Times New Roman" w:cstheme="minorHAnsi"/>
-          <w:b/>
-          <w:bCs/>
-          <w:sz w:val="20"/>
-          <w:lang w:eastAsia="ru-RU"/>
-        </w:rPr>
-      </w:pPr>
-      <w:r>
-        <w:rPr>
-          <w:rFonts w:eastAsia="Times New Roman" w:cstheme="minorHAnsi"/>
-          <w:b/>
-          <w:bCs/>
-          <w:sz w:val="20"/>
-          <w:lang w:eastAsia="ru-RU"/>
-        </w:rPr>
-        <w:t>ООО «Издательство Сага»</w:t>
-      </w:r>
-      <w:r>
-        <w:rPr>
-          <w:rFonts w:eastAsia="Times New Roman" w:cstheme="minorHAnsi"/>
-          <w:b/>
-          <w:bCs/>
-          <w:sz w:val="20"/>
-          <w:lang w:eastAsia="ru-RU"/>
-        </w:rPr>
-        <w:t xml:space="preserve"> </w:t>
-      </w:r>
-      <w:proofErr w:type="gramStart"/>
-      <w:r>
-        <w:rPr>
-          <w:rFonts w:eastAsia="Times New Roman" w:cstheme="minorHAnsi"/>
-          <w:b/>
-          <w:bCs/>
-          <w:sz w:val="20"/>
-          <w:lang w:eastAsia="ru-RU"/>
-        </w:rPr>
-        <w:t xml:space="preserve">[ </w:t>
-      </w:r>
-      <w:proofErr w:type="gramEnd"/>
-      <w:r>
-        <w:rPr>
-          <w:rFonts w:eastAsia="Times New Roman" w:cstheme="minorHAnsi"/>
-          <w:b/>
-          <w:bCs/>
-          <w:sz w:val="20"/>
-          <w:lang w:eastAsia="ru-RU"/>
-        </w:rPr>
-        <w:t>Директор ]</w:t>
-      </w:r>
-      <w:r>
-        <w:rPr>
-          <w:rFonts w:eastAsia="Times New Roman" w:cstheme="minorHAnsi"/>
-          <w:sz w:val="20"/>
-          <w:lang w:eastAsia="ru-RU"/>
-        </w:rPr>
-        <w:t>(2006 – текущее время)</w:t>
-      </w:r>
-    </w:p>
-    <w:p>
-      <w:pPr>
-        <w:spacing w:after="0" w:line="240" w:lineRule="auto"/>
-        <w:rPr>
-          <w:sz w:val="20"/>
-          <w:lang w:eastAsia="ru-RU"/>
-        </w:rPr>
-      </w:pPr>
-      <w:r>
-        <w:rPr>
-          <w:sz w:val="20"/>
-          <w:lang w:eastAsia="ru-RU"/>
-        </w:rPr>
-        <w:t>Ведение документооборота. Поиск и работа с клиентам</w:t>
-      </w:r>
-      <w:r>
-        <w:rPr>
-          <w:sz w:val="20"/>
-          <w:lang w:eastAsia="ru-RU"/>
-        </w:rPr>
-        <w:t>и</w:t>
-      </w:r>
-      <w:r>
-        <w:rPr>
-          <w:sz w:val="20"/>
-          <w:lang w:eastAsia="ru-RU"/>
-        </w:rPr>
-        <w:t xml:space="preserve">. Реализация маркетинговых мероприятий. Подготовка </w:t>
-      </w:r>
-      <w:r>
-        <w:rPr>
-          <w:sz w:val="20"/>
-        </w:rPr>
-        <w:t>изданий</w:t>
-      </w:r>
-      <w:r>
-        <w:rPr>
-          <w:sz w:val="20"/>
-          <w:lang w:eastAsia="ru-RU"/>
-        </w:rPr>
-        <w:t xml:space="preserve"> к печати.</w:t>
-      </w:r>
-    </w:p>
-    <w:p>
-      <w:pPr>
-        <w:spacing w:after="0" w:line="240" w:lineRule="auto"/>
-        <w:outlineLvl w:val="3"/>
-        <w:rPr>
-          <w:rFonts w:eastAsia="Times New Roman" w:cstheme="minorHAnsi"/>
-          <w:b/>
-          <w:bCs/>
-          <w:sz w:val="20"/>
-          <w:lang w:val="uk-UA" w:eastAsia="ru-RU"/>
-        </w:rPr>
-      </w:pPr>
-      <w:proofErr w:type="spellStart"/>
-      <w:r>
-        <w:rPr>
-          <w:rFonts w:eastAsia="Times New Roman" w:cstheme="minorHAnsi"/>
-          <w:b/>
-          <w:bCs/>
-          <w:sz w:val="20"/>
-          <w:lang w:eastAsia="ru-RU"/>
-        </w:rPr>
-        <w:t>УкрГНТЦ</w:t>
-      </w:r>
-      <w:proofErr w:type="spellEnd"/>
-      <w:r>
-        <w:rPr>
-          <w:rFonts w:eastAsia="Times New Roman" w:cstheme="minorHAnsi"/>
-          <w:b/>
-          <w:bCs/>
-          <w:sz w:val="20"/>
-          <w:lang w:eastAsia="ru-RU"/>
-        </w:rPr>
-        <w:t xml:space="preserve"> «</w:t>
-      </w:r>
-      <w:proofErr w:type="spellStart"/>
-      <w:r>
-        <w:rPr>
-          <w:rFonts w:eastAsia="Times New Roman" w:cstheme="minorHAnsi"/>
-          <w:b/>
-          <w:bCs/>
-          <w:sz w:val="20"/>
-          <w:lang w:eastAsia="ru-RU"/>
-        </w:rPr>
-        <w:t>Энергосталь</w:t>
-      </w:r>
-      <w:proofErr w:type="spellEnd"/>
-      <w:r>
-        <w:rPr>
-          <w:rFonts w:eastAsia="Times New Roman" w:cstheme="minorHAnsi"/>
-          <w:b/>
-          <w:bCs/>
-          <w:sz w:val="20"/>
-          <w:lang w:eastAsia="ru-RU"/>
-        </w:rPr>
-        <w:t>»</w:t>
-      </w:r>
-      <w:r>
-        <w:rPr>
-          <w:rFonts w:eastAsia="Times New Roman" w:cstheme="minorHAnsi"/>
-          <w:b/>
-          <w:bCs/>
-          <w:sz w:val="20"/>
-          <w:lang w:eastAsia="ru-RU"/>
-        </w:rPr>
-        <w:t xml:space="preserve"> </w:t>
-      </w:r>
-      <w:proofErr w:type="gramStart"/>
-      <w:r>
-        <w:rPr>
-          <w:rFonts w:eastAsia="Times New Roman" w:cstheme="minorHAnsi"/>
-          <w:b/>
-          <w:bCs/>
-          <w:sz w:val="20"/>
-          <w:lang w:eastAsia="ru-RU"/>
-        </w:rPr>
-        <w:t>[</w:t>
-      </w:r>
-      <w:r>
-        <w:rPr>
-          <w:rFonts w:eastAsia="Times New Roman" w:cstheme="minorHAnsi"/>
-          <w:b/>
-          <w:bCs/>
-          <w:sz w:val="20"/>
-          <w:lang w:eastAsia="ru-RU"/>
-        </w:rPr>
-        <w:t xml:space="preserve"> </w:t>
-      </w:r>
-      <w:proofErr w:type="gramEnd"/>
-      <w:r>
-        <w:rPr>
-          <w:rFonts w:eastAsia="Times New Roman" w:cstheme="minorHAnsi"/>
-          <w:b/>
-          <w:bCs/>
-          <w:sz w:val="20"/>
-          <w:lang w:eastAsia="ru-RU"/>
-        </w:rPr>
-        <w:t>Технический редактор ]</w:t>
-      </w:r>
-      <w:r>
-        <w:rPr>
-          <w:rFonts w:eastAsia="Times New Roman" w:cstheme="minorHAnsi"/>
-          <w:sz w:val="20"/>
-          <w:lang w:eastAsia="ru-RU"/>
-        </w:rPr>
-        <w:t>(2005 – февраль 2015)</w:t>
-      </w:r>
-    </w:p>
-    <w:p>
-      <w:pPr>
-        <w:spacing w:after="0" w:line="240" w:lineRule="auto"/>
-        <w:rPr>
-          <w:sz w:val="20"/>
-          <w:lang w:eastAsia="ru-RU"/>
-        </w:rPr>
-      </w:pPr>
-      <w:r>
-        <w:rPr>
-          <w:sz w:val="20"/>
-          <w:lang w:eastAsia="ru-RU"/>
-        </w:rPr>
-        <w:t>Допечатная подготовка журнала «Экология и промышленность»</w:t>
-      </w:r>
-    </w:p>
-    <w:p>
-      <w:pPr>
-        <w:spacing w:after="0" w:line="240" w:lineRule="auto"/>
-        <w:outlineLvl w:val="3"/>
-        <w:rPr>
-          <w:rFonts w:eastAsia="Times New Roman" w:cstheme="minorHAnsi"/>
-          <w:b/>
-          <w:bCs/>
-          <w:sz w:val="20"/>
-          <w:lang w:eastAsia="ru-RU"/>
-        </w:rPr>
-      </w:pPr>
-      <w:r>
-        <w:rPr>
-          <w:rFonts w:eastAsia="Times New Roman" w:cstheme="minorHAnsi"/>
-          <w:b/>
-          <w:bCs/>
-          <w:sz w:val="20"/>
-          <w:lang w:eastAsia="ru-RU"/>
-        </w:rPr>
-        <w:t>ООО «Факт</w:t>
-      </w:r>
-      <w:proofErr w:type="gramStart"/>
-      <w:r>
-        <w:rPr>
-          <w:rFonts w:eastAsia="Times New Roman" w:cstheme="minorHAnsi"/>
-          <w:b/>
-          <w:bCs/>
-          <w:sz w:val="20"/>
-          <w:lang w:eastAsia="ru-RU"/>
-        </w:rPr>
-        <w:t>»</w:t>
-      </w:r>
-      <w:r>
-        <w:rPr>
-          <w:rFonts w:eastAsia="Times New Roman" w:cstheme="minorHAnsi"/>
-          <w:b/>
-          <w:bCs/>
-          <w:sz w:val="20"/>
-          <w:lang w:eastAsia="ru-RU"/>
-        </w:rPr>
-        <w:t>[</w:t>
-      </w:r>
-      <w:proofErr w:type="gramEnd"/>
-      <w:r>
-        <w:rPr>
-          <w:rFonts w:eastAsia="Times New Roman" w:cstheme="minorHAnsi"/>
-          <w:b/>
-          <w:bCs/>
-          <w:sz w:val="20"/>
-          <w:lang w:eastAsia="ru-RU"/>
-        </w:rPr>
-        <w:t xml:space="preserve"> </w:t>
-      </w:r>
-      <w:proofErr w:type="spellStart"/>
-      <w:r>
-        <w:rPr>
-          <w:rFonts w:eastAsia="Times New Roman" w:cstheme="minorHAnsi"/>
-          <w:b/>
-          <w:bCs/>
-          <w:sz w:val="20"/>
-          <w:lang w:eastAsia="ru-RU"/>
-        </w:rPr>
-        <w:t>Препресс</w:t>
-      </w:r>
-      <w:proofErr w:type="spellEnd"/>
-      <w:r>
-        <w:rPr>
-          <w:rFonts w:eastAsia="Times New Roman" w:cstheme="minorHAnsi"/>
-          <w:b/>
-          <w:bCs/>
-          <w:sz w:val="20"/>
-          <w:lang w:eastAsia="ru-RU"/>
-        </w:rPr>
-        <w:t xml:space="preserve"> инженер ]</w:t>
-      </w:r>
-      <w:r>
-        <w:rPr>
-          <w:rFonts w:eastAsia="Times New Roman" w:cstheme="minorHAnsi"/>
-          <w:sz w:val="20"/>
-          <w:lang w:eastAsia="ru-RU"/>
-        </w:rPr>
-        <w:t>(2002–2005)</w:t>
-      </w:r>
-    </w:p>
-    <w:p>
-      <w:pPr>
-        <w:spacing w:after="0" w:line="240" w:lineRule="auto"/>
-        <w:rPr>
-          <w:sz w:val="20"/>
-          <w:lang w:eastAsia="ru-RU"/>
-        </w:rPr>
-      </w:pPr>
-      <w:r>
-        <w:rPr>
-          <w:sz w:val="20"/>
-          <w:lang w:eastAsia="ru-RU"/>
-        </w:rPr>
-        <w:t xml:space="preserve">Проверка и </w:t>
-      </w:r>
-      <w:r>
-        <w:rPr>
-          <w:sz w:val="20"/>
-        </w:rPr>
-        <w:t>корректировка</w:t>
-      </w:r>
-      <w:r>
-        <w:rPr>
-          <w:sz w:val="20"/>
-          <w:lang w:eastAsia="ru-RU"/>
-        </w:rPr>
-        <w:t xml:space="preserve"> оригинал-макетов. Спуск полос. Вывод фотоформ</w:t>
-      </w:r>
-    </w:p>
-    <w:p>
-      <w:pPr>
-        <w:spacing w:after="0" w:line="240" w:lineRule="auto"/>
-        <w:outlineLvl w:val="3"/>
-        <w:rPr>
-          <w:rFonts w:eastAsia="Times New Roman" w:cstheme="minorHAnsi"/>
-          <w:b/>
-          <w:bCs/>
-          <w:sz w:val="20"/>
-          <w:lang w:eastAsia="ru-RU"/>
-        </w:rPr>
-      </w:pPr>
-      <w:r>
-        <w:rPr>
-          <w:rFonts w:eastAsia="Times New Roman" w:cstheme="minorHAnsi"/>
-          <w:b/>
-          <w:bCs/>
-          <w:sz w:val="20"/>
-          <w:lang w:eastAsia="ru-RU"/>
-        </w:rPr>
-        <w:t>ООО «</w:t>
-      </w:r>
-      <w:proofErr w:type="spellStart"/>
-      <w:r>
-        <w:rPr>
-          <w:rFonts w:eastAsia="Times New Roman" w:cstheme="minorHAnsi"/>
-          <w:b/>
-          <w:bCs/>
-          <w:sz w:val="20"/>
-          <w:lang w:eastAsia="ru-RU"/>
-        </w:rPr>
-        <w:t>Рубикон-А</w:t>
-      </w:r>
-      <w:proofErr w:type="spellEnd"/>
-      <w:r>
-        <w:rPr>
-          <w:rFonts w:eastAsia="Times New Roman" w:cstheme="minorHAnsi"/>
-          <w:b/>
-          <w:bCs/>
-          <w:sz w:val="20"/>
-          <w:lang w:eastAsia="ru-RU"/>
-        </w:rPr>
-        <w:t>»</w:t>
-      </w:r>
-      <w:r>
-        <w:rPr>
-          <w:rFonts w:eastAsia="Times New Roman" w:cstheme="minorHAnsi"/>
-          <w:b/>
-          <w:bCs/>
-          <w:sz w:val="20"/>
-          <w:lang w:eastAsia="ru-RU"/>
-        </w:rPr>
-        <w:t xml:space="preserve"> </w:t>
-      </w:r>
-      <w:proofErr w:type="gramStart"/>
-      <w:r>
-        <w:rPr>
-          <w:rFonts w:eastAsia="Times New Roman" w:cstheme="minorHAnsi"/>
-          <w:b/>
-          <w:bCs/>
-          <w:sz w:val="20"/>
-          <w:lang w:eastAsia="ru-RU"/>
-        </w:rPr>
-        <w:t>[</w:t>
-      </w:r>
-      <w:r>
-        <w:rPr>
-          <w:rFonts w:eastAsia="Times New Roman" w:cstheme="minorHAnsi"/>
-          <w:b/>
-          <w:bCs/>
-          <w:sz w:val="20"/>
-          <w:lang w:eastAsia="ru-RU"/>
-        </w:rPr>
-        <w:t xml:space="preserve"> </w:t>
-      </w:r>
-      <w:proofErr w:type="gramEnd"/>
-      <w:r>
-        <w:rPr>
-          <w:rFonts w:eastAsia="Times New Roman" w:cstheme="minorHAnsi"/>
-          <w:b/>
-          <w:bCs/>
-          <w:sz w:val="20"/>
-          <w:lang w:eastAsia="ru-RU"/>
-        </w:rPr>
-        <w:t>Системный администратор. Верстальщик</w:t>
-      </w:r>
-      <w:proofErr w:type="gramStart"/>
-      <w:r>
-        <w:rPr>
-          <w:rFonts w:eastAsia="Times New Roman" w:cstheme="minorHAnsi"/>
-          <w:b/>
-          <w:bCs/>
-          <w:sz w:val="20"/>
-          <w:lang w:eastAsia="ru-RU"/>
-        </w:rPr>
-        <w:t xml:space="preserve"> ]</w:t>
-      </w:r>
-      <w:proofErr w:type="gramEnd"/>
-      <w:r>
-        <w:rPr>
-          <w:rFonts w:eastAsia="Times New Roman" w:cstheme="minorHAnsi"/>
-          <w:b/>
-          <w:bCs/>
-          <w:sz w:val="20"/>
-          <w:lang w:eastAsia="ru-RU"/>
-        </w:rPr>
-        <w:t> </w:t>
-      </w:r>
-      <w:r>
-        <w:rPr>
-          <w:rFonts w:eastAsia="Times New Roman" w:cstheme="minorHAnsi"/>
-          <w:sz w:val="20"/>
-          <w:lang w:eastAsia="ru-RU"/>
-        </w:rPr>
-        <w:t>(1997-2002)</w:t>
-      </w:r>
-    </w:p>
-    <w:p>
-      <w:pPr>
-        <w:spacing w:after="0" w:line="240" w:lineRule="auto"/>
-        <w:rPr>
-          <w:rFonts w:eastAsia="Times New Roman" w:cstheme="minorHAnsi"/>
-          <w:sz w:val="20"/>
-          <w:lang w:eastAsia="ru-RU"/>
-        </w:rPr>
-      </w:pPr>
-      <w:r>
-        <w:rPr>
-          <w:rFonts w:eastAsia="Times New Roman" w:cstheme="minorHAnsi"/>
-          <w:sz w:val="20"/>
-          <w:lang w:eastAsia="ru-RU"/>
-        </w:rPr>
-        <w:t xml:space="preserve">Допечатная подготовка книг. Поддержка работоспособности локальной сети и компьютеров организации (10–15 компьютеров). Установка </w:t>
-      </w:r>
-      <w:proofErr w:type="gramStart"/>
-      <w:r>
-        <w:rPr>
-          <w:rFonts w:eastAsia="Times New Roman" w:cstheme="minorHAnsi"/>
-          <w:sz w:val="20"/>
-          <w:lang w:eastAsia="ru-RU"/>
-        </w:rPr>
-        <w:t>ПО</w:t>
-      </w:r>
-      <w:proofErr w:type="gramEnd"/>
     </w:p>
     <w:sectPr>
       <w:pgSz w:w="11906" w:h="16838"/>

</xml_diff>